<commit_message>
Added undefined task time and started eveluation
</commit_message>
<xml_diff>
--- a/Final-Report/Process part/Validation Work Plan.docx
+++ b/Final-Report/Process part/Validation Work Plan.docx
@@ -6,58 +6,39 @@
       <w:pPr>
         <w:pStyle w:val="Heading1"/>
       </w:pPr>
-      <w:bookmarkStart w:id="0" w:name="_GoBack"/>
-      <w:bookmarkEnd w:id="0"/>
+      <w:r>
+        <w:t>Validation Work Plan</w:t>
+      </w:r>
+    </w:p>
+    <w:p>
+      <w:pPr>
+        <w:rPr>
+          <w:rStyle w:val="Heading1Char"/>
+        </w:rPr>
+      </w:pPr>
+      <w:r>
+        <w:rPr>
+          <w:rStyle w:val="Heading2Char"/>
+        </w:rPr>
+        <w:t>Evaluation</w:t>
+      </w:r>
+      <w:r>
+        <w:rPr>
+          <w:rStyle w:val="Heading2Char"/>
+        </w:rPr>
+        <w:t xml:space="preserve"> time planned and spent</w:t>
+      </w:r>
+    </w:p>
+    <w:p>
+      <w:pPr>
+        <w:keepNext/>
+      </w:pPr>
       <w:r>
         <w:drawing>
-          <wp:anchor distT="0" distB="0" distL="114300" distR="114300" simplePos="0" relativeHeight="251658240" behindDoc="1" locked="0" layoutInCell="1" allowOverlap="1">
-            <wp:simplePos x="0" y="0"/>
-            <wp:positionH relativeFrom="column">
-              <wp:posOffset>0</wp:posOffset>
-            </wp:positionH>
-            <wp:positionV relativeFrom="paragraph">
-              <wp:posOffset>152400</wp:posOffset>
-            </wp:positionV>
-            <wp:extent cx="5731510" cy="6437685"/>
-            <wp:effectExtent l="0" t="0" r="2540" b="1270"/>
-            <wp:wrapTight wrapText="bothSides">
-              <wp:wrapPolygon edited="0">
-                <wp:start x="0" y="0"/>
-                <wp:lineTo x="0" y="21540"/>
-                <wp:lineTo x="17015" y="21540"/>
-                <wp:lineTo x="21538" y="21413"/>
-                <wp:lineTo x="21538" y="20518"/>
-                <wp:lineTo x="17015" y="20454"/>
-                <wp:lineTo x="21538" y="20198"/>
-                <wp:lineTo x="21538" y="16427"/>
-                <wp:lineTo x="17015" y="16363"/>
-                <wp:lineTo x="21538" y="16107"/>
-                <wp:lineTo x="21538" y="10483"/>
-                <wp:lineTo x="17015" y="10227"/>
-                <wp:lineTo x="21538" y="10163"/>
-                <wp:lineTo x="21538" y="9524"/>
-                <wp:lineTo x="17015" y="9204"/>
-                <wp:lineTo x="21538" y="9204"/>
-                <wp:lineTo x="21538" y="8181"/>
-                <wp:lineTo x="17015" y="8181"/>
-                <wp:lineTo x="21538" y="7862"/>
-                <wp:lineTo x="21538" y="7287"/>
-                <wp:lineTo x="17015" y="7159"/>
-                <wp:lineTo x="21538" y="6903"/>
-                <wp:lineTo x="21538" y="5433"/>
-                <wp:lineTo x="17015" y="5113"/>
-                <wp:lineTo x="21538" y="5113"/>
-                <wp:lineTo x="21538" y="3132"/>
-                <wp:lineTo x="17015" y="3068"/>
-                <wp:lineTo x="21538" y="2812"/>
-                <wp:lineTo x="21538" y="1278"/>
-                <wp:lineTo x="17015" y="1023"/>
-                <wp:lineTo x="21538" y="959"/>
-                <wp:lineTo x="21538" y="0"/>
-                <wp:lineTo x="0" y="0"/>
-              </wp:wrapPolygon>
-            </wp:wrapTight>
-            <wp:docPr id="3" name="Picture 3"/>
+          <wp:inline distT="0" distB="0" distL="0" distR="0">
+            <wp:extent cx="5731510" cy="6518507"/>
+            <wp:effectExtent l="0" t="0" r="2540" b="0"/>
+            <wp:docPr id="1" name="Picture 1"/>
             <wp:cNvGraphicFramePr>
               <a:graphicFrameLocks xmlns:a="http://schemas.openxmlformats.org/drawingml/2006/main" noChangeAspect="1"/>
             </wp:cNvGraphicFramePr>
@@ -65,7 +46,7 @@
               <a:graphicData uri="http://schemas.openxmlformats.org/drawingml/2006/picture">
                 <pic:pic xmlns:pic="http://schemas.openxmlformats.org/drawingml/2006/picture">
                   <pic:nvPicPr>
-                    <pic:cNvPr id="0" name="Picture 22"/>
+                    <pic:cNvPr id="0" name="Picture 1"/>
                     <pic:cNvPicPr>
                       <a:picLocks noChangeAspect="1" noChangeArrowheads="1"/>
                     </pic:cNvPicPr>
@@ -86,7 +67,7 @@
                   <pic:spPr bwMode="auto">
                     <a:xfrm>
                       <a:off x="0" y="0"/>
-                      <a:ext cx="5731510" cy="6437685"/>
+                      <a:ext cx="5731510" cy="6518507"/>
                     </a:xfrm>
                     <a:prstGeom prst="rect">
                       <a:avLst/>
@@ -99,15 +80,116 @@
                 </pic:pic>
               </a:graphicData>
             </a:graphic>
-            <wp14:sizeRelH relativeFrom="page">
-              <wp14:pctWidth>0</wp14:pctWidth>
-            </wp14:sizeRelH>
-            <wp14:sizeRelV relativeFrom="page">
-              <wp14:pctHeight>0</wp14:pctHeight>
-            </wp14:sizeRelV>
-          </wp:anchor>
+          </wp:inline>
         </w:drawing>
       </w:r>
+    </w:p>
+    <w:p>
+      <w:pPr>
+        <w:pStyle w:val="Caption"/>
+      </w:pPr>
+      <w:r>
+        <w:t xml:space="preserve">Table </w:t>
+      </w:r>
+      <w:r>
+        <w:fldChar w:fldCharType="begin"/>
+      </w:r>
+      <w:r>
+        <w:instrText xml:space="preserve"> SEQ Table \* ARABIC </w:instrText>
+      </w:r>
+      <w:r>
+        <w:fldChar w:fldCharType="separate"/>
+      </w:r>
+      <w:r>
+        <w:rPr>
+          <w:noProof/>
+        </w:rPr>
+        <w:t>1</w:t>
+      </w:r>
+      <w:r>
+        <w:fldChar w:fldCharType="end"/>
+      </w:r>
+      <w:r>
+        <w:t xml:space="preserve"> </w:t>
+      </w:r>
+      <w:r>
+        <w:t xml:space="preserve">Overview of amount of time planned and spent. Time spent is derived from the logbooks. Time planned is derived from the weekly tables of the Work Plan. Total work planned is derived from the Total work section of the Work Plan. Overworked is based on Time spent and Time planned. </w:t>
+      </w:r>
+      <w:r>
+        <w:t xml:space="preserve">Planned difference is Time planned – Total work planned. </w:t>
+      </w:r>
+      <w:r>
+        <w:t>Tasks in bold actually are phases.</w:t>
+      </w:r>
+    </w:p>
+    <w:p>
+      <w:r>
+        <w:rPr>
+          <w:rStyle w:val="Heading3Char"/>
+        </w:rPr>
+        <w:t>Logbooks</w:t>
+      </w:r>
+    </w:p>
+    <w:p>
+      <w:r>
+        <w:t xml:space="preserve">Next time we keep logbooks we should stick to the task description in the Work Plan instead of making up a description that often differs per person and differs in detail to the Work Plan. This way </w:t>
+      </w:r>
+      <w:r>
+        <w:lastRenderedPageBreak/>
+        <w:t xml:space="preserve">it saves time to do the calculations, whereas now we had to come up with the task description consistent with the Work Plan for the descriptions in the logbook. </w:t>
+      </w:r>
+    </w:p>
+    <w:p>
+      <w:r>
+        <w:t xml:space="preserve">Another thing that could be improved is the way we keep the logbook. Instead of having a file where we can keep logbooks we should design the file as such that the calculations can be done way easier. It takes some more time in the beginning of the project but saves a lot of time at the end. </w:t>
+      </w:r>
+    </w:p>
+    <w:p>
+      <w:pPr>
+        <w:pStyle w:val="Heading3"/>
+      </w:pPr>
+      <w:r>
+        <w:t>Work Plan</w:t>
+      </w:r>
+    </w:p>
+    <w:p>
+      <w:r>
+        <w:t xml:space="preserve">The Work Plan lacked some tasks. </w:t>
+      </w:r>
+      <w:r>
+        <w:t xml:space="preserve">For instance the FR phase lacked the whole process part documentation. </w:t>
+      </w:r>
+    </w:p>
+    <w:p>
+      <w:r>
+        <w:t xml:space="preserve">The weekly tables had 1 row per week that had a time duration of 30 minutes. This too is very inconvenient in calculating. We couldn’t figure out, on a quick enough notice, how to deal with this. Therefore these half hours are counted as whole hours. This is luckily a small part of the planning. Another thing that’s off with the tables is that it has a different amount of time planned than the scheme in the section Total work of the Work Plan. </w:t>
+      </w:r>
+      <w:r>
+        <w:t xml:space="preserve">This is due to that we wanted to finish the Work Plan quickly. </w:t>
+      </w:r>
+    </w:p>
+    <w:p>
+      <w:pPr>
+        <w:pStyle w:val="Heading3"/>
+      </w:pPr>
+      <w:r>
+        <w:t>Numbers</w:t>
+      </w:r>
+    </w:p>
+    <w:p>
+      <w:pPr>
+        <w:pStyle w:val="Heading4"/>
+      </w:pPr>
+      <w:r>
+        <w:t>Totals</w:t>
+      </w:r>
+    </w:p>
+    <w:p>
+      <w:r>
+        <w:t>We set ourselves the goal to spent 510 hours on the project collectively. We got this number from</w:t>
+      </w:r>
+      <w:bookmarkStart w:id="0" w:name="_GoBack"/>
+      <w:bookmarkEnd w:id="0"/>
     </w:p>
     <w:sectPr>
       <w:pgSz w:w="11906" w:h="16838"/>
@@ -534,10 +616,75 @@
       <w:szCs w:val="32"/>
     </w:rPr>
   </w:style>
+  <w:style w:type="paragraph" w:styleId="Heading2">
+    <w:name w:val="heading 2"/>
+    <w:basedOn w:val="Normal"/>
+    <w:next w:val="Normal"/>
+    <w:link w:val="Heading2Char"/>
+    <w:uiPriority w:val="9"/>
+    <w:unhideWhenUsed/>
+    <w:qFormat/>
+    <w:rsid w:val="00DA04B0"/>
+    <w:pPr>
+      <w:keepNext/>
+      <w:keepLines/>
+      <w:spacing w:before="40" w:after="0"/>
+      <w:outlineLvl w:val="1"/>
+    </w:pPr>
+    <w:rPr>
+      <w:rFonts w:asciiTheme="majorHAnsi" w:eastAsiaTheme="majorEastAsia" w:hAnsiTheme="majorHAnsi" w:cstheme="majorBidi"/>
+      <w:color w:val="2E74B5" w:themeColor="accent1" w:themeShade="BF"/>
+      <w:sz w:val="26"/>
+      <w:szCs w:val="26"/>
+    </w:rPr>
+  </w:style>
+  <w:style w:type="paragraph" w:styleId="Heading3">
+    <w:name w:val="heading 3"/>
+    <w:basedOn w:val="Normal"/>
+    <w:next w:val="Normal"/>
+    <w:link w:val="Heading3Char"/>
+    <w:uiPriority w:val="9"/>
+    <w:unhideWhenUsed/>
+    <w:qFormat/>
+    <w:rsid w:val="00DA04B0"/>
+    <w:pPr>
+      <w:keepNext/>
+      <w:keepLines/>
+      <w:spacing w:before="40" w:after="0"/>
+      <w:outlineLvl w:val="2"/>
+    </w:pPr>
+    <w:rPr>
+      <w:rFonts w:asciiTheme="majorHAnsi" w:eastAsiaTheme="majorEastAsia" w:hAnsiTheme="majorHAnsi" w:cstheme="majorBidi"/>
+      <w:color w:val="1F4D78" w:themeColor="accent1" w:themeShade="7F"/>
+      <w:sz w:val="24"/>
+      <w:szCs w:val="24"/>
+    </w:rPr>
+  </w:style>
+  <w:style w:type="paragraph" w:styleId="Heading4">
+    <w:name w:val="heading 4"/>
+    <w:basedOn w:val="Normal"/>
+    <w:next w:val="Normal"/>
+    <w:link w:val="Heading4Char"/>
+    <w:uiPriority w:val="9"/>
+    <w:unhideWhenUsed/>
+    <w:qFormat/>
+    <w:rsid w:val="000D5990"/>
+    <w:pPr>
+      <w:keepNext/>
+      <w:keepLines/>
+      <w:spacing w:before="40" w:after="0"/>
+      <w:outlineLvl w:val="3"/>
+    </w:pPr>
+    <w:rPr>
+      <w:rFonts w:asciiTheme="majorHAnsi" w:eastAsiaTheme="majorEastAsia" w:hAnsiTheme="majorHAnsi" w:cstheme="majorBidi"/>
+      <w:i/>
+      <w:iCs/>
+      <w:color w:val="2E74B5" w:themeColor="accent1" w:themeShade="BF"/>
+    </w:rPr>
+  </w:style>
   <w:style w:type="character" w:default="1" w:styleId="DefaultParagraphFont">
     <w:name w:val="Default Paragraph Font"/>
     <w:uiPriority w:val="1"/>
-    <w:semiHidden/>
     <w:unhideWhenUsed/>
   </w:style>
   <w:style w:type="table" w:default="1" w:styleId="TableNormal">
@@ -572,6 +719,65 @@
       <w:color w:val="2E74B5" w:themeColor="accent1" w:themeShade="BF"/>
       <w:sz w:val="32"/>
       <w:szCs w:val="32"/>
+    </w:rPr>
+  </w:style>
+  <w:style w:type="character" w:customStyle="1" w:styleId="Heading2Char">
+    <w:name w:val="Heading 2 Char"/>
+    <w:basedOn w:val="DefaultParagraphFont"/>
+    <w:link w:val="Heading2"/>
+    <w:uiPriority w:val="9"/>
+    <w:rsid w:val="00DA04B0"/>
+    <w:rPr>
+      <w:rFonts w:asciiTheme="majorHAnsi" w:eastAsiaTheme="majorEastAsia" w:hAnsiTheme="majorHAnsi" w:cstheme="majorBidi"/>
+      <w:color w:val="2E74B5" w:themeColor="accent1" w:themeShade="BF"/>
+      <w:sz w:val="26"/>
+      <w:szCs w:val="26"/>
+    </w:rPr>
+  </w:style>
+  <w:style w:type="character" w:customStyle="1" w:styleId="Heading3Char">
+    <w:name w:val="Heading 3 Char"/>
+    <w:basedOn w:val="DefaultParagraphFont"/>
+    <w:link w:val="Heading3"/>
+    <w:uiPriority w:val="9"/>
+    <w:rsid w:val="00DA04B0"/>
+    <w:rPr>
+      <w:rFonts w:asciiTheme="majorHAnsi" w:eastAsiaTheme="majorEastAsia" w:hAnsiTheme="majorHAnsi" w:cstheme="majorBidi"/>
+      <w:color w:val="1F4D78" w:themeColor="accent1" w:themeShade="7F"/>
+      <w:sz w:val="24"/>
+      <w:szCs w:val="24"/>
+    </w:rPr>
+  </w:style>
+  <w:style w:type="paragraph" w:styleId="Caption">
+    <w:name w:val="caption"/>
+    <w:basedOn w:val="Normal"/>
+    <w:next w:val="Normal"/>
+    <w:uiPriority w:val="35"/>
+    <w:semiHidden/>
+    <w:unhideWhenUsed/>
+    <w:qFormat/>
+    <w:rsid w:val="00B355F0"/>
+    <w:pPr>
+      <w:spacing w:after="200" w:line="240" w:lineRule="auto"/>
+    </w:pPr>
+    <w:rPr>
+      <w:i/>
+      <w:iCs/>
+      <w:color w:val="44546A" w:themeColor="text2"/>
+      <w:sz w:val="18"/>
+      <w:szCs w:val="18"/>
+    </w:rPr>
+  </w:style>
+  <w:style w:type="character" w:customStyle="1" w:styleId="Heading4Char">
+    <w:name w:val="Heading 4 Char"/>
+    <w:basedOn w:val="DefaultParagraphFont"/>
+    <w:link w:val="Heading4"/>
+    <w:uiPriority w:val="9"/>
+    <w:rsid w:val="000D5990"/>
+    <w:rPr>
+      <w:rFonts w:asciiTheme="majorHAnsi" w:eastAsiaTheme="majorEastAsia" w:hAnsiTheme="majorHAnsi" w:cstheme="majorBidi"/>
+      <w:i/>
+      <w:iCs/>
+      <w:color w:val="2E74B5" w:themeColor="accent1" w:themeShade="BF"/>
     </w:rPr>
   </w:style>
 </w:styles>

</xml_diff>

<commit_message>
Added personal numbers and continued evaluation
</commit_message>
<xml_diff>
--- a/Final-Report/Process part/Validation Work Plan.docx
+++ b/Final-Report/Process part/Validation Work Plan.docx
@@ -36,9 +36,9 @@
       <w:r>
         <w:drawing>
           <wp:inline distT="0" distB="0" distL="0" distR="0">
-            <wp:extent cx="5731510" cy="6518507"/>
+            <wp:extent cx="5731510" cy="5813804"/>
             <wp:effectExtent l="0" t="0" r="2540" b="0"/>
-            <wp:docPr id="1" name="Picture 1"/>
+            <wp:docPr id="2" name="Picture 2"/>
             <wp:cNvGraphicFramePr>
               <a:graphicFrameLocks xmlns:a="http://schemas.openxmlformats.org/drawingml/2006/main" noChangeAspect="1"/>
             </wp:cNvGraphicFramePr>
@@ -67,7 +67,7 @@
                   <pic:spPr bwMode="auto">
                     <a:xfrm>
                       <a:off x="0" y="0"/>
-                      <a:ext cx="5731510" cy="6518507"/>
+                      <a:ext cx="5731510" cy="5813804"/>
                     </a:xfrm>
                     <a:prstGeom prst="rect">
                       <a:avLst/>
@@ -110,16 +110,19 @@
         <w:fldChar w:fldCharType="end"/>
       </w:r>
       <w:r>
-        <w:t xml:space="preserve"> </w:t>
-      </w:r>
-      <w:r>
-        <w:t xml:space="preserve">Overview of amount of time planned and spent. Time spent is derived from the logbooks. Time planned is derived from the weekly tables of the Work Plan. Total work planned is derived from the Total work section of the Work Plan. Overworked is based on Time spent and Time planned. </w:t>
-      </w:r>
-      <w:r>
-        <w:t xml:space="preserve">Planned difference is Time planned – Total work planned. </w:t>
-      </w:r>
-      <w:r>
-        <w:t>Tasks in bold actually are phases.</w:t>
+        <w:t xml:space="preserve"> Overview of amount of time planned and spent</w:t>
+      </w:r>
+      <w:r>
+        <w:t xml:space="preserve"> in weeks 4 to 8</w:t>
+      </w:r>
+      <w:r>
+        <w:t xml:space="preserve">. </w:t>
+      </w:r>
+      <w:r>
+        <w:t xml:space="preserve">We start with week 4 because then our Work Plan started and ended in week 8, because in week 9 the calculations were finished. </w:t>
+      </w:r>
+      <w:r>
+        <w:t>Time spent is derived from the logbooks. Time planned is derived from the weekly tables of the Work Plan. Total work planned is derived from the Total work section of the Work Plan. Overworked is based on Time spent and Time planned. Planned difference is Time planned – Total work planned. Tasks in bold actually are phases.</w:t>
       </w:r>
     </w:p>
     <w:p>
@@ -132,15 +135,12 @@
     </w:p>
     <w:p>
       <w:r>
-        <w:t xml:space="preserve">Next time we keep logbooks we should stick to the task description in the Work Plan instead of making up a description that often differs per person and differs in detail to the Work Plan. This way </w:t>
-      </w:r>
+        <w:t xml:space="preserve">Next time we keep logbooks we should stick to the task description in the Work Plan instead of making up a description that often differs per person and differs in detail to the Work Plan. This way it saves time to do the calculations, whereas now we had to come up with the task description consistent with the Work Plan for the descriptions in the logbook. </w:t>
+      </w:r>
+    </w:p>
+    <w:p>
       <w:r>
         <w:lastRenderedPageBreak/>
-        <w:t xml:space="preserve">it saves time to do the calculations, whereas now we had to come up with the task description consistent with the Work Plan for the descriptions in the logbook. </w:t>
-      </w:r>
-    </w:p>
-    <w:p>
-      <w:r>
         <w:t xml:space="preserve">Another thing that could be improved is the way we keep the logbook. Instead of having a file where we can keep logbooks we should design the file as such that the calculations can be done way easier. It takes some more time in the beginning of the project but saves a lot of time at the end. </w:t>
       </w:r>
     </w:p>
@@ -170,6 +170,22 @@
     </w:p>
     <w:p>
       <w:pPr>
+        <w:pStyle w:val="Heading4"/>
+      </w:pPr>
+      <w:r>
+        <w:t>Planned difference</w:t>
+      </w:r>
+    </w:p>
+    <w:p>
+      <w:r>
+        <w:t>The column labelled “Planned difference” shows per phase and in total how much time is falsely planned due to the reason given above. Because of this false planning we base the rest of the numbers on the actual planning, which is in the Timetables section of the Work Plan. We chose this as the actual planning because it</w:t>
+      </w:r>
+      <w:r>
+        <w:t xml:space="preserve">’s the most detailed one. </w:t>
+      </w:r>
+    </w:p>
+    <w:p>
+      <w:pPr>
         <w:pStyle w:val="Heading3"/>
       </w:pPr>
       <w:r>
@@ -185,8 +201,72 @@
       </w:r>
     </w:p>
     <w:p>
-      <w:r>
-        <w:t>We set ourselves the goal to spent 510 hours on the project collectively. We got this number from</w:t>
+      <w:pPr>
+        <w:pStyle w:val="Heading5"/>
+      </w:pPr>
+      <w:r>
+        <w:t>Time planned</w:t>
+      </w:r>
+    </w:p>
+    <w:p>
+      <w:r>
+        <w:t>We</w:t>
+      </w:r>
+      <w:r>
+        <w:t xml:space="preserve"> set ourselves the goal to spend 500</w:t>
+      </w:r>
+      <w:r>
+        <w:t xml:space="preserve"> hours on the project</w:t>
+      </w:r>
+      <w:r>
+        <w:t>, from week 4 to week 8,</w:t>
+      </w:r>
+      <w:r>
+        <w:t xml:space="preserve"> colle</w:t>
+      </w:r>
+      <w:r>
+        <w:t xml:space="preserve">ctively. </w:t>
+      </w:r>
+      <w:r>
+        <w:t>We got this number from the information from our tutor that we have to think about spending 700 hours collectively on the project. We started the planning from week 4, so it should be less. We also decided that we wanted to be done before the exam weeks, week 9 and 10. Per week, the time planned is more than the indicated time divided by 8 weeks. This is because we thought that we spent too little time in those first 3 weeks. Why it says 510 in the table, however, is because there were some late changes</w:t>
+      </w:r>
+      <w:r>
+        <w:t xml:space="preserve">. Some tasks were expected to take a few hours longer. </w:t>
+      </w:r>
+    </w:p>
+    <w:p>
+      <w:pPr>
+        <w:pStyle w:val="Heading5"/>
+      </w:pPr>
+      <w:r>
+        <w:t>Overworking</w:t>
+      </w:r>
+    </w:p>
+    <w:p>
+      <w:r>
+        <w:t>As you can see in Table 1, underworked quite a bit. This may be partially explained by not being finished at the end of week 8. We will be spending some more time in week</w:t>
+      </w:r>
+      <w:r>
+        <w:t>s</w:t>
+      </w:r>
+      <w:r>
+        <w:t xml:space="preserve"> 9 and 10. </w:t>
+      </w:r>
+      <w:r>
+        <w:t xml:space="preserve">Another reason might be that we work more efficient, but this is hard to show. </w:t>
+      </w:r>
+    </w:p>
+    <w:p>
+      <w:pPr>
+        <w:pStyle w:val="Heading4"/>
+      </w:pPr>
+      <w:r>
+        <w:t>Phases</w:t>
+      </w:r>
+    </w:p>
+    <w:p>
+      <w:r>
+        <w:t xml:space="preserve">It seems that we underestimated the time needed to finish the Work Plan. This may as well explain why we rushed the weekly tables a bit. </w:t>
       </w:r>
       <w:bookmarkStart w:id="0" w:name="_GoBack"/>
       <w:bookmarkEnd w:id="0"/>
@@ -682,9 +762,30 @@
       <w:color w:val="2E74B5" w:themeColor="accent1" w:themeShade="BF"/>
     </w:rPr>
   </w:style>
+  <w:style w:type="paragraph" w:styleId="Heading5">
+    <w:name w:val="heading 5"/>
+    <w:basedOn w:val="Normal"/>
+    <w:next w:val="Normal"/>
+    <w:link w:val="Heading5Char"/>
+    <w:uiPriority w:val="9"/>
+    <w:unhideWhenUsed/>
+    <w:qFormat/>
+    <w:rsid w:val="00EF5DA5"/>
+    <w:pPr>
+      <w:keepNext/>
+      <w:keepLines/>
+      <w:spacing w:before="40" w:after="0"/>
+      <w:outlineLvl w:val="4"/>
+    </w:pPr>
+    <w:rPr>
+      <w:rFonts w:asciiTheme="majorHAnsi" w:eastAsiaTheme="majorEastAsia" w:hAnsiTheme="majorHAnsi" w:cstheme="majorBidi"/>
+      <w:color w:val="2E74B5" w:themeColor="accent1" w:themeShade="BF"/>
+    </w:rPr>
+  </w:style>
   <w:style w:type="character" w:default="1" w:styleId="DefaultParagraphFont">
     <w:name w:val="Default Paragraph Font"/>
     <w:uiPriority w:val="1"/>
+    <w:semiHidden/>
     <w:unhideWhenUsed/>
   </w:style>
   <w:style w:type="table" w:default="1" w:styleId="TableNormal">
@@ -777,6 +878,17 @@
       <w:rFonts w:asciiTheme="majorHAnsi" w:eastAsiaTheme="majorEastAsia" w:hAnsiTheme="majorHAnsi" w:cstheme="majorBidi"/>
       <w:i/>
       <w:iCs/>
+      <w:color w:val="2E74B5" w:themeColor="accent1" w:themeShade="BF"/>
+    </w:rPr>
+  </w:style>
+  <w:style w:type="character" w:customStyle="1" w:styleId="Heading5Char">
+    <w:name w:val="Heading 5 Char"/>
+    <w:basedOn w:val="DefaultParagraphFont"/>
+    <w:link w:val="Heading5"/>
+    <w:uiPriority w:val="9"/>
+    <w:rsid w:val="00EF5DA5"/>
+    <w:rPr>
+      <w:rFonts w:asciiTheme="majorHAnsi" w:eastAsiaTheme="majorEastAsia" w:hAnsiTheme="majorHAnsi" w:cstheme="majorBidi"/>
       <w:color w:val="2E74B5" w:themeColor="accent1" w:themeShade="BF"/>
     </w:rPr>
   </w:style>

</xml_diff>

<commit_message>
Finished planning and roles check
Planning on adding information on people (among I) being late.
Will add this to To-do list in Dev\To-do/To-do.txt
</commit_message>
<xml_diff>
--- a/Final-Report/Process part/Validation Work Plan.docx
+++ b/Final-Report/Process part/Validation Work Plan.docx
@@ -95,24 +95,14 @@
       <w:r>
         <w:t xml:space="preserve">Table </w:t>
       </w:r>
-      <w:r>
-        <w:fldChar w:fldCharType="begin"/>
-      </w:r>
-      <w:r>
-        <w:instrText xml:space="preserve"> SEQ Table \* ARABIC </w:instrText>
-      </w:r>
-      <w:r>
-        <w:fldChar w:fldCharType="separate"/>
-      </w:r>
-      <w:r>
-        <w:rPr>
-          <w:noProof/>
-        </w:rPr>
-        <w:t>1</w:t>
-      </w:r>
-      <w:r>
-        <w:fldChar w:fldCharType="end"/>
-      </w:r>
+      <w:fldSimple w:instr=" SEQ Table \* ARABIC ">
+        <w:r>
+          <w:rPr>
+            <w:noProof/>
+          </w:rPr>
+          <w:t>1</w:t>
+        </w:r>
+      </w:fldSimple>
       <w:r>
         <w:t xml:space="preserve"> Overview of amount of time planned and spent</w:t>
       </w:r>
@@ -3992,24 +3982,14 @@
       <w:r>
         <w:t xml:space="preserve">Table </w:t>
       </w:r>
-      <w:r>
-        <w:fldChar w:fldCharType="begin"/>
-      </w:r>
-      <w:r>
-        <w:instrText xml:space="preserve"> SEQ Table \* ARABIC </w:instrText>
-      </w:r>
-      <w:r>
-        <w:fldChar w:fldCharType="separate"/>
-      </w:r>
-      <w:r>
-        <w:rPr>
-          <w:noProof/>
-        </w:rPr>
-        <w:t>2</w:t>
-      </w:r>
-      <w:r>
-        <w:fldChar w:fldCharType="end"/>
-      </w:r>
+      <w:fldSimple w:instr=" SEQ Table \* ARABIC ">
+        <w:r>
+          <w:rPr>
+            <w:noProof/>
+          </w:rPr>
+          <w:t>2</w:t>
+        </w:r>
+      </w:fldSimple>
       <w:r>
         <w:t xml:space="preserve"> Overview of roles assigned by the Work Plan and the reality checked by the Minutes. x’s mean that the minutes didn’t report if the role was performed by the right person. (#) expresses </w:t>
       </w:r>
@@ -4019,8 +3999,6 @@
       <w:r>
         <w:t xml:space="preserve">A hyphen means that this person had no role that week. </w:t>
       </w:r>
-      <w:bookmarkStart w:id="0" w:name="_GoBack"/>
-      <w:bookmarkEnd w:id="0"/>
     </w:p>
     <w:p>
       <w:pPr>
@@ -4032,10 +4010,22 @@
     </w:p>
     <w:p>
       <w:r>
-        <w:t>The minutes need to be improved to let this validation succeed. Not all Minutes provide</w:t>
-      </w:r>
-      <w:r>
-        <w:t xml:space="preserve">d who was performing what role, therefore the x’s  in Table 2. </w:t>
+        <w:t xml:space="preserve">The minutes need to be improved to let this validation succeed. </w:t>
+      </w:r>
+      <w:r>
+        <w:t>Only 2</w:t>
+      </w:r>
+      <w:r>
+        <w:t xml:space="preserve"> Minutes provide</w:t>
+      </w:r>
+      <w:r>
+        <w:t xml:space="preserve">d who was </w:t>
+      </w:r>
+      <w:r>
+        <w:t>president and who was secretary</w:t>
+      </w:r>
+      <w:r>
+        <w:t xml:space="preserve">, therefore the x’s  in Table 2. </w:t>
       </w:r>
     </w:p>
     <w:p>
@@ -4048,8 +4038,10 @@
     </w:p>
     <w:p>
       <w:r>
-        <w:t xml:space="preserve">If we take a look at the division of roles where were able to check it we executed them according to the Work Plan. Only Tudor was so late once that the meeting started without him and Stefan took his role instead. </w:t>
-      </w:r>
+        <w:t xml:space="preserve">There’s little to say about if the roles were executed at the correct time and everyone has been president and secretary once and the materials manager didn’t change and the quality assurance manager changed according to the requirements. There’s very little information about the reality. Where there’s information about it, 3 out of 4 roles were executed at the right time by the right person. Once Stefan took Tudor’s role of secretary, because he was too late for the meeting. </w:t>
+      </w:r>
+      <w:bookmarkStart w:id="0" w:name="_GoBack"/>
+      <w:bookmarkEnd w:id="0"/>
     </w:p>
     <w:sectPr>
       <w:pgSz w:w="11906" w:h="16838"/>

</xml_diff>

<commit_message>
Finished Being late excesses
</commit_message>
<xml_diff>
--- a/Final-Report/Process part/Validation Work Plan.docx
+++ b/Final-Report/Process part/Validation Work Plan.docx
@@ -95,14 +95,27 @@
       <w:r>
         <w:t xml:space="preserve">Table </w:t>
       </w:r>
-      <w:fldSimple w:instr=" SEQ Table \* ARABIC ">
-        <w:r>
-          <w:rPr>
-            <w:noProof/>
-          </w:rPr>
-          <w:t>1</w:t>
-        </w:r>
-      </w:fldSimple>
+      <w:r>
+        <w:fldChar w:fldCharType="begin"/>
+      </w:r>
+      <w:r>
+        <w:instrText xml:space="preserve"> SEQ Table \* ARABIC </w:instrText>
+      </w:r>
+      <w:r>
+        <w:fldChar w:fldCharType="separate"/>
+      </w:r>
+      <w:r>
+        <w:rPr>
+          <w:noProof/>
+        </w:rPr>
+        <w:t>1</w:t>
+      </w:r>
+      <w:r>
+        <w:rPr>
+          <w:noProof/>
+        </w:rPr>
+        <w:fldChar w:fldCharType="end"/>
+      </w:r>
       <w:r>
         <w:t xml:space="preserve"> Overview of amount of time planned and spent</w:t>
       </w:r>
@@ -3982,14 +3995,27 @@
       <w:r>
         <w:t xml:space="preserve">Table </w:t>
       </w:r>
-      <w:fldSimple w:instr=" SEQ Table \* ARABIC ">
-        <w:r>
-          <w:rPr>
-            <w:noProof/>
-          </w:rPr>
-          <w:t>2</w:t>
-        </w:r>
-      </w:fldSimple>
+      <w:r>
+        <w:fldChar w:fldCharType="begin"/>
+      </w:r>
+      <w:r>
+        <w:instrText xml:space="preserve"> SEQ Table \* ARABIC </w:instrText>
+      </w:r>
+      <w:r>
+        <w:fldChar w:fldCharType="separate"/>
+      </w:r>
+      <w:r>
+        <w:rPr>
+          <w:noProof/>
+        </w:rPr>
+        <w:t>2</w:t>
+      </w:r>
+      <w:r>
+        <w:rPr>
+          <w:noProof/>
+        </w:rPr>
+        <w:fldChar w:fldCharType="end"/>
+      </w:r>
       <w:r>
         <w:t xml:space="preserve"> Overview of roles assigned by the Work Plan and the reality checked by the Minutes. x’s mean that the minutes didn’t report if the role was performed by the right person. (#) expresses </w:t>
       </w:r>
@@ -4039,6 +4065,59 @@
     <w:p>
       <w:r>
         <w:t xml:space="preserve">There’s little to say about if the roles were executed at the correct time and everyone has been president and secretary once and the materials manager didn’t change and the quality assurance manager changed according to the requirements. There’s very little information about the reality. Where there’s information about it, 3 out of 4 roles were executed at the right time by the right person. Once Stefan took Tudor’s role of secretary, because he was too late for the meeting. </w:t>
+      </w:r>
+    </w:p>
+    <w:p>
+      <w:pPr>
+        <w:rPr>
+          <w:rFonts w:asciiTheme="majorHAnsi" w:eastAsiaTheme="majorEastAsia" w:hAnsiTheme="majorHAnsi" w:cstheme="majorBidi"/>
+          <w:color w:val="2E74B5" w:themeColor="accent1" w:themeShade="BF"/>
+          <w:sz w:val="32"/>
+          <w:szCs w:val="32"/>
+        </w:rPr>
+      </w:pPr>
+      <w:r>
+        <w:br w:type="page"/>
+      </w:r>
+    </w:p>
+    <w:p>
+      <w:pPr>
+        <w:pStyle w:val="Heading1"/>
+      </w:pPr>
+      <w:r>
+        <w:lastRenderedPageBreak/>
+        <w:t>Being late</w:t>
+      </w:r>
+    </w:p>
+    <w:p>
+      <w:pPr>
+        <w:pStyle w:val="Heading2"/>
+      </w:pPr>
+      <w:r>
+        <w:t>Excesses</w:t>
+      </w:r>
+    </w:p>
+    <w:p>
+      <w:r>
+        <w:t xml:space="preserve">There were cases where group members were very late or absent without notifying anyone. One of those instances Maarten was during a whole day and therefore missed the meeting with the tutor too. Maarten explains that this was because of oversleeping due to depression and not daring to come afterwards. </w:t>
+      </w:r>
+    </w:p>
+    <w:p>
+      <w:r>
+        <w:t xml:space="preserve">Another time Tudor was very late for our personal meeting and working on the project. He didn’t want to talk about why but mentioned something about dying and said it surprised him that he came at the end. </w:t>
+      </w:r>
+    </w:p>
+    <w:p>
+      <w:r>
+        <w:t xml:space="preserve">Also </w:t>
+      </w:r>
+      <w:proofErr w:type="spellStart"/>
+      <w:r>
+        <w:t>Dat</w:t>
+      </w:r>
+      <w:proofErr w:type="spellEnd"/>
+      <w:r>
+        <w:t xml:space="preserve"> has managed to oversleep and he did this big time. About 13.00 or 14.00 hours we received a message that he just woke up. He explained that he was watching 2 movies till 3 AM. Because of this oversleeping he missed a meeting with our tutor. </w:t>
       </w:r>
       <w:bookmarkStart w:id="0" w:name="_GoBack"/>
       <w:bookmarkEnd w:id="0"/>

</xml_diff>

<commit_message>
Finished the numbers of Being late
I don't want to do the conclusion on this.
</commit_message>
<xml_diff>
--- a/Final-Report/Process part/Validation Work Plan.docx
+++ b/Final-Report/Process part/Validation Work Plan.docx
@@ -95,27 +95,14 @@
       <w:r>
         <w:t xml:space="preserve">Table </w:t>
       </w:r>
-      <w:r>
-        <w:fldChar w:fldCharType="begin"/>
-      </w:r>
-      <w:r>
-        <w:instrText xml:space="preserve"> SEQ Table \* ARABIC </w:instrText>
-      </w:r>
-      <w:r>
-        <w:fldChar w:fldCharType="separate"/>
-      </w:r>
-      <w:r>
-        <w:rPr>
-          <w:noProof/>
-        </w:rPr>
-        <w:t>1</w:t>
-      </w:r>
-      <w:r>
-        <w:rPr>
-          <w:noProof/>
-        </w:rPr>
-        <w:fldChar w:fldCharType="end"/>
-      </w:r>
+      <w:fldSimple w:instr=" SEQ Table \* ARABIC ">
+        <w:r>
+          <w:rPr>
+            <w:noProof/>
+          </w:rPr>
+          <w:t>1</w:t>
+        </w:r>
+      </w:fldSimple>
       <w:r>
         <w:t xml:space="preserve"> Overview of amount of time planned and spent</w:t>
       </w:r>
@@ -3995,27 +3982,14 @@
       <w:r>
         <w:t xml:space="preserve">Table </w:t>
       </w:r>
-      <w:r>
-        <w:fldChar w:fldCharType="begin"/>
-      </w:r>
-      <w:r>
-        <w:instrText xml:space="preserve"> SEQ Table \* ARABIC </w:instrText>
-      </w:r>
-      <w:r>
-        <w:fldChar w:fldCharType="separate"/>
-      </w:r>
-      <w:r>
-        <w:rPr>
-          <w:noProof/>
-        </w:rPr>
-        <w:t>2</w:t>
-      </w:r>
-      <w:r>
-        <w:rPr>
-          <w:noProof/>
-        </w:rPr>
-        <w:fldChar w:fldCharType="end"/>
-      </w:r>
+      <w:fldSimple w:instr=" SEQ Table \* ARABIC ">
+        <w:r>
+          <w:rPr>
+            <w:noProof/>
+          </w:rPr>
+          <w:t>2</w:t>
+        </w:r>
+      </w:fldSimple>
       <w:r>
         <w:t xml:space="preserve"> Overview of roles assigned by the Work Plan and the reality checked by the Minutes. x’s mean that the minutes didn’t report if the role was performed by the right person. (#) expresses </w:t>
       </w:r>
@@ -4118,6 +4092,241 @@
       <w:proofErr w:type="spellEnd"/>
       <w:r>
         <w:t xml:space="preserve"> has managed to oversleep and he did this big time. About 13.00 or 14.00 hours we received a message that he just woke up. He explained that he was watching 2 movies till 3 AM. Because of this oversleeping he missed a meeting with our tutor. </w:t>
+      </w:r>
+    </w:p>
+    <w:p>
+      <w:pPr>
+        <w:pStyle w:val="Heading2"/>
+      </w:pPr>
+      <w:r>
+        <w:t>Meetings</w:t>
+      </w:r>
+    </w:p>
+    <w:p>
+      <w:r>
+        <w:t xml:space="preserve">Because the minutes of each meeting states if people were late and how late, we’re able to check how late every group member was and you can see the result in Table 3. </w:t>
+      </w:r>
+    </w:p>
+    <w:tbl>
+      <w:tblPr>
+        <w:tblStyle w:val="PlainTable3"/>
+        <w:tblW w:w="0" w:type="auto"/>
+        <w:tblLook w:val="04A0" w:firstRow="1" w:lastRow="0" w:firstColumn="1" w:lastColumn="0" w:noHBand="0" w:noVBand="1"/>
+      </w:tblPr>
+      <w:tblGrid>
+        <w:gridCol w:w="1288"/>
+        <w:gridCol w:w="1288"/>
+        <w:gridCol w:w="1288"/>
+        <w:gridCol w:w="1288"/>
+        <w:gridCol w:w="1288"/>
+        <w:gridCol w:w="1288"/>
+        <w:gridCol w:w="1288"/>
+      </w:tblGrid>
+      <w:tr>
+        <w:trPr>
+          <w:cnfStyle w:val="100000000000" w:firstRow="1" w:lastRow="0" w:firstColumn="0" w:lastColumn="0" w:oddVBand="0" w:evenVBand="0" w:oddHBand="0" w:evenHBand="0" w:firstRowFirstColumn="0" w:firstRowLastColumn="0" w:lastRowFirstColumn="0" w:lastRowLastColumn="0"/>
+        </w:trPr>
+        <w:tc>
+          <w:tcPr>
+            <w:cnfStyle w:val="001000000100" w:firstRow="0" w:lastRow="0" w:firstColumn="1" w:lastColumn="0" w:oddVBand="0" w:evenVBand="0" w:oddHBand="0" w:evenHBand="0" w:firstRowFirstColumn="1" w:firstRowLastColumn="0" w:lastRowFirstColumn="0" w:lastRowLastColumn="0"/>
+            <w:tcW w:w="1288" w:type="dxa"/>
+          </w:tcPr>
+          <w:p/>
+        </w:tc>
+        <w:tc>
+          <w:tcPr>
+            <w:tcW w:w="1288" w:type="dxa"/>
+          </w:tcPr>
+          <w:p>
+            <w:pPr>
+              <w:cnfStyle w:val="100000000000" w:firstRow="1" w:lastRow="0" w:firstColumn="0" w:lastColumn="0" w:oddVBand="0" w:evenVBand="0" w:oddHBand="0" w:evenHBand="0" w:firstRowFirstColumn="0" w:firstRowLastColumn="0" w:lastRowFirstColumn="0" w:lastRowLastColumn="0"/>
+            </w:pPr>
+            <w:r>
+              <w:t>Stefan</w:t>
+            </w:r>
+          </w:p>
+        </w:tc>
+        <w:tc>
+          <w:tcPr>
+            <w:tcW w:w="1288" w:type="dxa"/>
+          </w:tcPr>
+          <w:p>
+            <w:pPr>
+              <w:cnfStyle w:val="100000000000" w:firstRow="1" w:lastRow="0" w:firstColumn="0" w:lastColumn="0" w:oddVBand="0" w:evenVBand="0" w:oddHBand="0" w:evenHBand="0" w:firstRowFirstColumn="0" w:firstRowLastColumn="0" w:lastRowFirstColumn="0" w:lastRowLastColumn="0"/>
+            </w:pPr>
+            <w:r>
+              <w:t>Wigger</w:t>
+            </w:r>
+          </w:p>
+        </w:tc>
+        <w:tc>
+          <w:tcPr>
+            <w:tcW w:w="1288" w:type="dxa"/>
+          </w:tcPr>
+          <w:p>
+            <w:pPr>
+              <w:cnfStyle w:val="100000000000" w:firstRow="1" w:lastRow="0" w:firstColumn="0" w:lastColumn="0" w:oddVBand="0" w:evenVBand="0" w:oddHBand="0" w:evenHBand="0" w:firstRowFirstColumn="0" w:firstRowLastColumn="0" w:lastRowFirstColumn="0" w:lastRowLastColumn="0"/>
+            </w:pPr>
+            <w:r>
+              <w:t>Maarten</w:t>
+            </w:r>
+          </w:p>
+        </w:tc>
+        <w:tc>
+          <w:tcPr>
+            <w:tcW w:w="1288" w:type="dxa"/>
+          </w:tcPr>
+          <w:p>
+            <w:pPr>
+              <w:cnfStyle w:val="100000000000" w:firstRow="1" w:lastRow="0" w:firstColumn="0" w:lastColumn="0" w:oddVBand="0" w:evenVBand="0" w:oddHBand="0" w:evenHBand="0" w:firstRowFirstColumn="0" w:firstRowLastColumn="0" w:lastRowFirstColumn="0" w:lastRowLastColumn="0"/>
+            </w:pPr>
+            <w:r>
+              <w:t>Tudor</w:t>
+            </w:r>
+          </w:p>
+        </w:tc>
+        <w:tc>
+          <w:tcPr>
+            <w:tcW w:w="1288" w:type="dxa"/>
+          </w:tcPr>
+          <w:p>
+            <w:pPr>
+              <w:cnfStyle w:val="100000000000" w:firstRow="1" w:lastRow="0" w:firstColumn="0" w:lastColumn="0" w:oddVBand="0" w:evenVBand="0" w:oddHBand="0" w:evenHBand="0" w:firstRowFirstColumn="0" w:firstRowLastColumn="0" w:lastRowFirstColumn="0" w:lastRowLastColumn="0"/>
+            </w:pPr>
+            <w:proofErr w:type="spellStart"/>
+            <w:r>
+              <w:t>Dat</w:t>
+            </w:r>
+            <w:proofErr w:type="spellEnd"/>
+          </w:p>
+        </w:tc>
+        <w:tc>
+          <w:tcPr>
+            <w:tcW w:w="1288" w:type="dxa"/>
+          </w:tcPr>
+          <w:p>
+            <w:pPr>
+              <w:cnfStyle w:val="100000000000" w:firstRow="1" w:lastRow="0" w:firstColumn="0" w:lastColumn="0" w:oddVBand="0" w:evenVBand="0" w:oddHBand="0" w:evenHBand="0" w:firstRowFirstColumn="0" w:firstRowLastColumn="0" w:lastRowFirstColumn="0" w:lastRowLastColumn="0"/>
+            </w:pPr>
+            <w:r>
+              <w:t>Rolf</w:t>
+            </w:r>
+          </w:p>
+        </w:tc>
+      </w:tr>
+      <w:tr>
+        <w:trPr>
+          <w:cnfStyle w:val="000000100000" w:firstRow="0" w:lastRow="0" w:firstColumn="0" w:lastColumn="0" w:oddVBand="0" w:evenVBand="0" w:oddHBand="1" w:evenHBand="0" w:firstRowFirstColumn="0" w:firstRowLastColumn="0" w:lastRowFirstColumn="0" w:lastRowLastColumn="0"/>
+        </w:trPr>
+        <w:tc>
+          <w:tcPr>
+            <w:cnfStyle w:val="001000000000" w:firstRow="0" w:lastRow="0" w:firstColumn="1" w:lastColumn="0" w:oddVBand="0" w:evenVBand="0" w:oddHBand="0" w:evenHBand="0" w:firstRowFirstColumn="0" w:firstRowLastColumn="0" w:lastRowFirstColumn="0" w:lastRowLastColumn="0"/>
+            <w:tcW w:w="1288" w:type="dxa"/>
+          </w:tcPr>
+          <w:p>
+            <w:r>
+              <w:t>Late (m)</w:t>
+            </w:r>
+          </w:p>
+        </w:tc>
+        <w:tc>
+          <w:tcPr>
+            <w:tcW w:w="1288" w:type="dxa"/>
+          </w:tcPr>
+          <w:p>
+            <w:pPr>
+              <w:cnfStyle w:val="000000100000" w:firstRow="0" w:lastRow="0" w:firstColumn="0" w:lastColumn="0" w:oddVBand="0" w:evenVBand="0" w:oddHBand="1" w:evenHBand="0" w:firstRowFirstColumn="0" w:firstRowLastColumn="0" w:lastRowFirstColumn="0" w:lastRowLastColumn="0"/>
+            </w:pPr>
+            <w:r>
+              <w:t>0</w:t>
+            </w:r>
+          </w:p>
+        </w:tc>
+        <w:tc>
+          <w:tcPr>
+            <w:tcW w:w="1288" w:type="dxa"/>
+          </w:tcPr>
+          <w:p>
+            <w:pPr>
+              <w:cnfStyle w:val="000000100000" w:firstRow="0" w:lastRow="0" w:firstColumn="0" w:lastColumn="0" w:oddVBand="0" w:evenVBand="0" w:oddHBand="1" w:evenHBand="0" w:firstRowFirstColumn="0" w:firstRowLastColumn="0" w:lastRowFirstColumn="0" w:lastRowLastColumn="0"/>
+            </w:pPr>
+            <w:r>
+              <w:t>21</w:t>
+            </w:r>
+          </w:p>
+        </w:tc>
+        <w:tc>
+          <w:tcPr>
+            <w:tcW w:w="1288" w:type="dxa"/>
+          </w:tcPr>
+          <w:p>
+            <w:pPr>
+              <w:cnfStyle w:val="000000100000" w:firstRow="0" w:lastRow="0" w:firstColumn="0" w:lastColumn="0" w:oddVBand="0" w:evenVBand="0" w:oddHBand="1" w:evenHBand="0" w:firstRowFirstColumn="0" w:firstRowLastColumn="0" w:lastRowFirstColumn="0" w:lastRowLastColumn="0"/>
+            </w:pPr>
+            <w:r>
+              <w:t>15</w:t>
+            </w:r>
+          </w:p>
+        </w:tc>
+        <w:tc>
+          <w:tcPr>
+            <w:tcW w:w="1288" w:type="dxa"/>
+          </w:tcPr>
+          <w:p>
+            <w:pPr>
+              <w:cnfStyle w:val="000000100000" w:firstRow="0" w:lastRow="0" w:firstColumn="0" w:lastColumn="0" w:oddVBand="0" w:evenVBand="0" w:oddHBand="1" w:evenHBand="0" w:firstRowFirstColumn="0" w:firstRowLastColumn="0" w:lastRowFirstColumn="0" w:lastRowLastColumn="0"/>
+            </w:pPr>
+            <w:r>
+              <w:t>45</w:t>
+            </w:r>
+          </w:p>
+        </w:tc>
+        <w:tc>
+          <w:tcPr>
+            <w:tcW w:w="1288" w:type="dxa"/>
+          </w:tcPr>
+          <w:p>
+            <w:pPr>
+              <w:cnfStyle w:val="000000100000" w:firstRow="0" w:lastRow="0" w:firstColumn="0" w:lastColumn="0" w:oddVBand="0" w:evenVBand="0" w:oddHBand="1" w:evenHBand="0" w:firstRowFirstColumn="0" w:firstRowLastColumn="0" w:lastRowFirstColumn="0" w:lastRowLastColumn="0"/>
+            </w:pPr>
+            <w:r>
+              <w:t>5</w:t>
+            </w:r>
+          </w:p>
+        </w:tc>
+        <w:tc>
+          <w:tcPr>
+            <w:tcW w:w="1288" w:type="dxa"/>
+          </w:tcPr>
+          <w:p>
+            <w:pPr>
+              <w:keepNext/>
+              <w:cnfStyle w:val="000000100000" w:firstRow="0" w:lastRow="0" w:firstColumn="0" w:lastColumn="0" w:oddVBand="0" w:evenVBand="0" w:oddHBand="1" w:evenHBand="0" w:firstRowFirstColumn="0" w:firstRowLastColumn="0" w:lastRowFirstColumn="0" w:lastRowLastColumn="0"/>
+            </w:pPr>
+            <w:r>
+              <w:t>0</w:t>
+            </w:r>
+          </w:p>
+        </w:tc>
+      </w:tr>
+    </w:tbl>
+    <w:p>
+      <w:pPr>
+        <w:pStyle w:val="Caption"/>
+      </w:pPr>
+      <w:r>
+        <w:t xml:space="preserve">Table </w:t>
+      </w:r>
+      <w:fldSimple w:instr=" SEQ Table \* ARABIC ">
+        <w:r>
+          <w:rPr>
+            <w:noProof/>
+          </w:rPr>
+          <w:t>3</w:t>
+        </w:r>
+      </w:fldSimple>
+      <w:r>
+        <w:t xml:space="preserve"> How many minutes late was each group member for the tutor meetings? NB: These are only the minutes where there was no good excuse for being late. </w:t>
       </w:r>
       <w:bookmarkStart w:id="0" w:name="_GoBack"/>
       <w:bookmarkEnd w:id="0"/>
@@ -4742,6 +4951,118 @@
       <w:color w:val="2E74B5" w:themeColor="accent1" w:themeShade="BF"/>
     </w:rPr>
   </w:style>
+  <w:style w:type="table" w:styleId="TableGrid">
+    <w:name w:val="Table Grid"/>
+    <w:basedOn w:val="TableNormal"/>
+    <w:uiPriority w:val="39"/>
+    <w:rsid w:val="00F3007E"/>
+    <w:pPr>
+      <w:spacing w:after="0" w:line="240" w:lineRule="auto"/>
+    </w:pPr>
+    <w:tblPr>
+      <w:tblBorders>
+        <w:top w:val="single" w:sz="4" w:space="0" w:color="auto"/>
+        <w:left w:val="single" w:sz="4" w:space="0" w:color="auto"/>
+        <w:bottom w:val="single" w:sz="4" w:space="0" w:color="auto"/>
+        <w:right w:val="single" w:sz="4" w:space="0" w:color="auto"/>
+        <w:insideH w:val="single" w:sz="4" w:space="0" w:color="auto"/>
+        <w:insideV w:val="single" w:sz="4" w:space="0" w:color="auto"/>
+      </w:tblBorders>
+    </w:tblPr>
+  </w:style>
+  <w:style w:type="table" w:styleId="PlainTable3">
+    <w:name w:val="Plain Table 3"/>
+    <w:basedOn w:val="TableNormal"/>
+    <w:uiPriority w:val="43"/>
+    <w:rsid w:val="00F3007E"/>
+    <w:pPr>
+      <w:spacing w:after="0" w:line="240" w:lineRule="auto"/>
+    </w:pPr>
+    <w:tblPr>
+      <w:tblStyleRowBandSize w:val="1"/>
+      <w:tblStyleColBandSize w:val="1"/>
+    </w:tblPr>
+    <w:tblStylePr w:type="firstRow">
+      <w:rPr>
+        <w:b/>
+        <w:bCs/>
+        <w:caps/>
+      </w:rPr>
+      <w:tblPr/>
+      <w:tcPr>
+        <w:tcBorders>
+          <w:bottom w:val="single" w:sz="4" w:space="0" w:color="7F7F7F" w:themeColor="text1" w:themeTint="80"/>
+        </w:tcBorders>
+      </w:tcPr>
+    </w:tblStylePr>
+    <w:tblStylePr w:type="lastRow">
+      <w:rPr>
+        <w:b/>
+        <w:bCs/>
+        <w:caps/>
+      </w:rPr>
+      <w:tblPr/>
+      <w:tcPr>
+        <w:tcBorders>
+          <w:top w:val="nil"/>
+        </w:tcBorders>
+      </w:tcPr>
+    </w:tblStylePr>
+    <w:tblStylePr w:type="firstCol">
+      <w:rPr>
+        <w:b/>
+        <w:bCs/>
+        <w:caps/>
+      </w:rPr>
+      <w:tblPr/>
+      <w:tcPr>
+        <w:tcBorders>
+          <w:right w:val="single" w:sz="4" w:space="0" w:color="7F7F7F" w:themeColor="text1" w:themeTint="80"/>
+        </w:tcBorders>
+      </w:tcPr>
+    </w:tblStylePr>
+    <w:tblStylePr w:type="lastCol">
+      <w:rPr>
+        <w:b/>
+        <w:bCs/>
+        <w:caps/>
+      </w:rPr>
+      <w:tblPr/>
+      <w:tcPr>
+        <w:tcBorders>
+          <w:left w:val="nil"/>
+        </w:tcBorders>
+      </w:tcPr>
+    </w:tblStylePr>
+    <w:tblStylePr w:type="band1Vert">
+      <w:tblPr/>
+      <w:tcPr>
+        <w:shd w:val="clear" w:color="auto" w:fill="F2F2F2" w:themeFill="background1" w:themeFillShade="F2"/>
+      </w:tcPr>
+    </w:tblStylePr>
+    <w:tblStylePr w:type="band1Horz">
+      <w:tblPr/>
+      <w:tcPr>
+        <w:shd w:val="clear" w:color="auto" w:fill="F2F2F2" w:themeFill="background1" w:themeFillShade="F2"/>
+      </w:tcPr>
+    </w:tblStylePr>
+    <w:tblStylePr w:type="neCell">
+      <w:tblPr/>
+      <w:tcPr>
+        <w:tcBorders>
+          <w:left w:val="nil"/>
+        </w:tcBorders>
+      </w:tcPr>
+    </w:tblStylePr>
+    <w:tblStylePr w:type="nwCell">
+      <w:tblPr/>
+      <w:tcPr>
+        <w:tcBorders>
+          <w:right w:val="nil"/>
+        </w:tcBorders>
+      </w:tcPr>
+    </w:tblStylePr>
+  </w:style>
 </w:styles>
 </file>
 

</xml_diff>

<commit_message>
Wrote some conclusion on being late
</commit_message>
<xml_diff>
--- a/Final-Report/Process part/Validation Work Plan.docx
+++ b/Final-Report/Process part/Validation Work Plan.docx
@@ -95,14 +95,27 @@
       <w:r>
         <w:t xml:space="preserve">Table </w:t>
       </w:r>
-      <w:fldSimple w:instr=" SEQ Table \* ARABIC ">
-        <w:r>
-          <w:rPr>
-            <w:noProof/>
-          </w:rPr>
-          <w:t>1</w:t>
-        </w:r>
-      </w:fldSimple>
+      <w:r>
+        <w:fldChar w:fldCharType="begin"/>
+      </w:r>
+      <w:r>
+        <w:instrText xml:space="preserve"> SEQ Table \* ARABIC </w:instrText>
+      </w:r>
+      <w:r>
+        <w:fldChar w:fldCharType="separate"/>
+      </w:r>
+      <w:r>
+        <w:rPr>
+          <w:noProof/>
+        </w:rPr>
+        <w:t>1</w:t>
+      </w:r>
+      <w:r>
+        <w:rPr>
+          <w:noProof/>
+        </w:rPr>
+        <w:fldChar w:fldCharType="end"/>
+      </w:r>
       <w:r>
         <w:t xml:space="preserve"> Overview of amount of time planned and spent</w:t>
       </w:r>
@@ -3982,14 +3995,27 @@
       <w:r>
         <w:t xml:space="preserve">Table </w:t>
       </w:r>
-      <w:fldSimple w:instr=" SEQ Table \* ARABIC ">
-        <w:r>
-          <w:rPr>
-            <w:noProof/>
-          </w:rPr>
-          <w:t>2</w:t>
-        </w:r>
-      </w:fldSimple>
+      <w:r>
+        <w:fldChar w:fldCharType="begin"/>
+      </w:r>
+      <w:r>
+        <w:instrText xml:space="preserve"> SEQ Table \* ARABIC </w:instrText>
+      </w:r>
+      <w:r>
+        <w:fldChar w:fldCharType="separate"/>
+      </w:r>
+      <w:r>
+        <w:rPr>
+          <w:noProof/>
+        </w:rPr>
+        <w:t>2</w:t>
+      </w:r>
+      <w:r>
+        <w:rPr>
+          <w:noProof/>
+        </w:rPr>
+        <w:fldChar w:fldCharType="end"/>
+      </w:r>
       <w:r>
         <w:t xml:space="preserve"> Overview of roles assigned by the Work Plan and the reality checked by the Minutes. x’s mean that the minutes didn’t report if the role was performed by the right person. (#) expresses </w:t>
       </w:r>
@@ -4073,7 +4099,13 @@
     </w:p>
     <w:p>
       <w:r>
-        <w:t xml:space="preserve">There were cases where group members were very late or absent without notifying anyone. One of those instances Maarten was during a whole day and therefore missed the meeting with the tutor too. Maarten explains that this was because of oversleeping due to depression and not daring to come afterwards. </w:t>
+        <w:t>There were cases where group members were very late or absent without notifying anyone. One of those instances Maarten was</w:t>
+      </w:r>
+      <w:r>
+        <w:t xml:space="preserve"> absent</w:t>
+      </w:r>
+      <w:r>
+        <w:t xml:space="preserve"> during a whole day and therefore missed the meeting with the tutor too. Maarten explains that this was because of oversleeping due to depression and not daring to come afterwards. </w:t>
       </w:r>
     </w:p>
     <w:p>
@@ -4193,11 +4225,9 @@
             <w:pPr>
               <w:cnfStyle w:val="100000000000" w:firstRow="1" w:lastRow="0" w:firstColumn="0" w:lastColumn="0" w:oddVBand="0" w:evenVBand="0" w:oddHBand="0" w:evenHBand="0" w:firstRowFirstColumn="0" w:firstRowLastColumn="0" w:lastRowFirstColumn="0" w:lastRowLastColumn="0"/>
             </w:pPr>
-            <w:proofErr w:type="spellStart"/>
             <w:r>
               <w:t>Dat</w:t>
             </w:r>
-            <w:proofErr w:type="spellEnd"/>
           </w:p>
         </w:tc>
         <w:tc>
@@ -4309,6 +4339,100 @@
           </w:p>
         </w:tc>
       </w:tr>
+      <w:tr>
+        <w:tc>
+          <w:tcPr>
+            <w:cnfStyle w:val="001000000000" w:firstRow="0" w:lastRow="0" w:firstColumn="1" w:lastColumn="0" w:oddVBand="0" w:evenVBand="0" w:oddHBand="0" w:evenHBand="0" w:firstRowFirstColumn="0" w:firstRowLastColumn="0" w:lastRowFirstColumn="0" w:lastRowLastColumn="0"/>
+            <w:tcW w:w="1288" w:type="dxa"/>
+          </w:tcPr>
+          <w:p>
+            <w:r>
+              <w:t>Times</w:t>
+            </w:r>
+          </w:p>
+        </w:tc>
+        <w:tc>
+          <w:tcPr>
+            <w:tcW w:w="1288" w:type="dxa"/>
+          </w:tcPr>
+          <w:p>
+            <w:pPr>
+              <w:cnfStyle w:val="000000000000" w:firstRow="0" w:lastRow="0" w:firstColumn="0" w:lastColumn="0" w:oddVBand="0" w:evenVBand="0" w:oddHBand="0" w:evenHBand="0" w:firstRowFirstColumn="0" w:firstRowLastColumn="0" w:lastRowFirstColumn="0" w:lastRowLastColumn="0"/>
+            </w:pPr>
+            <w:r>
+              <w:t>0</w:t>
+            </w:r>
+          </w:p>
+        </w:tc>
+        <w:tc>
+          <w:tcPr>
+            <w:tcW w:w="1288" w:type="dxa"/>
+          </w:tcPr>
+          <w:p>
+            <w:pPr>
+              <w:cnfStyle w:val="000000000000" w:firstRow="0" w:lastRow="0" w:firstColumn="0" w:lastColumn="0" w:oddVBand="0" w:evenVBand="0" w:oddHBand="0" w:evenHBand="0" w:firstRowFirstColumn="0" w:firstRowLastColumn="0" w:lastRowFirstColumn="0" w:lastRowLastColumn="0"/>
+            </w:pPr>
+            <w:r>
+              <w:t>2</w:t>
+            </w:r>
+            <w:bookmarkStart w:id="0" w:name="_GoBack"/>
+            <w:bookmarkEnd w:id="0"/>
+          </w:p>
+        </w:tc>
+        <w:tc>
+          <w:tcPr>
+            <w:tcW w:w="1288" w:type="dxa"/>
+          </w:tcPr>
+          <w:p>
+            <w:pPr>
+              <w:cnfStyle w:val="000000000000" w:firstRow="0" w:lastRow="0" w:firstColumn="0" w:lastColumn="0" w:oddVBand="0" w:evenVBand="0" w:oddHBand="0" w:evenHBand="0" w:firstRowFirstColumn="0" w:firstRowLastColumn="0" w:lastRowFirstColumn="0" w:lastRowLastColumn="0"/>
+            </w:pPr>
+            <w:r>
+              <w:t>2</w:t>
+            </w:r>
+          </w:p>
+        </w:tc>
+        <w:tc>
+          <w:tcPr>
+            <w:tcW w:w="1288" w:type="dxa"/>
+          </w:tcPr>
+          <w:p>
+            <w:pPr>
+              <w:cnfStyle w:val="000000000000" w:firstRow="0" w:lastRow="0" w:firstColumn="0" w:lastColumn="0" w:oddVBand="0" w:evenVBand="0" w:oddHBand="0" w:evenHBand="0" w:firstRowFirstColumn="0" w:firstRowLastColumn="0" w:lastRowFirstColumn="0" w:lastRowLastColumn="0"/>
+            </w:pPr>
+            <w:r>
+              <w:t>2</w:t>
+            </w:r>
+          </w:p>
+        </w:tc>
+        <w:tc>
+          <w:tcPr>
+            <w:tcW w:w="1288" w:type="dxa"/>
+          </w:tcPr>
+          <w:p>
+            <w:pPr>
+              <w:cnfStyle w:val="000000000000" w:firstRow="0" w:lastRow="0" w:firstColumn="0" w:lastColumn="0" w:oddVBand="0" w:evenVBand="0" w:oddHBand="0" w:evenHBand="0" w:firstRowFirstColumn="0" w:firstRowLastColumn="0" w:lastRowFirstColumn="0" w:lastRowLastColumn="0"/>
+            </w:pPr>
+            <w:r>
+              <w:t>1</w:t>
+            </w:r>
+          </w:p>
+        </w:tc>
+        <w:tc>
+          <w:tcPr>
+            <w:tcW w:w="1288" w:type="dxa"/>
+          </w:tcPr>
+          <w:p>
+            <w:pPr>
+              <w:keepNext/>
+              <w:cnfStyle w:val="000000000000" w:firstRow="0" w:lastRow="0" w:firstColumn="0" w:lastColumn="0" w:oddVBand="0" w:evenVBand="0" w:oddHBand="0" w:evenHBand="0" w:firstRowFirstColumn="0" w:firstRowLastColumn="0" w:lastRowFirstColumn="0" w:lastRowLastColumn="0"/>
+            </w:pPr>
+            <w:r>
+              <w:t>0</w:t>
+            </w:r>
+          </w:p>
+        </w:tc>
+      </w:tr>
     </w:tbl>
     <w:p>
       <w:pPr>
@@ -4317,19 +4441,62 @@
       <w:r>
         <w:t xml:space="preserve">Table </w:t>
       </w:r>
-      <w:fldSimple w:instr=" SEQ Table \* ARABIC ">
-        <w:r>
-          <w:rPr>
-            <w:noProof/>
-          </w:rPr>
-          <w:t>3</w:t>
-        </w:r>
-      </w:fldSimple>
-      <w:r>
-        <w:t xml:space="preserve"> How many minutes late was each group member for the tutor meetings? NB: These are only the minutes where there was no good excuse for being late. </w:t>
-      </w:r>
-      <w:bookmarkStart w:id="0" w:name="_GoBack"/>
-      <w:bookmarkEnd w:id="0"/>
+      <w:r>
+        <w:fldChar w:fldCharType="begin"/>
+      </w:r>
+      <w:r>
+        <w:instrText xml:space="preserve"> SEQ Table \* ARABIC </w:instrText>
+      </w:r>
+      <w:r>
+        <w:fldChar w:fldCharType="separate"/>
+      </w:r>
+      <w:r>
+        <w:rPr>
+          <w:noProof/>
+        </w:rPr>
+        <w:t>3</w:t>
+      </w:r>
+      <w:r>
+        <w:rPr>
+          <w:noProof/>
+        </w:rPr>
+        <w:fldChar w:fldCharType="end"/>
+      </w:r>
+      <w:r>
+        <w:t xml:space="preserve"> How many minutes late was each group member for the tutor meetings</w:t>
+      </w:r>
+      <w:r>
+        <w:t xml:space="preserve"> according to the minutes</w:t>
+      </w:r>
+      <w:r>
+        <w:t xml:space="preserve">? NB: These are only the minutes where there was no good excuse for being late. </w:t>
+      </w:r>
+    </w:p>
+    <w:p>
+      <w:pPr>
+        <w:pStyle w:val="Heading3"/>
+      </w:pPr>
+      <w:r>
+        <w:t>Minutes</w:t>
+      </w:r>
+    </w:p>
+    <w:p>
+      <w:r>
+        <w:t xml:space="preserve">The minutes didn’t always contain the details on people being late which is unfortunate to see how people performed in being on time for these important meetings. </w:t>
+      </w:r>
+    </w:p>
+    <w:p>
+      <w:pPr>
+        <w:pStyle w:val="Heading3"/>
+      </w:pPr>
+      <w:r>
+        <w:t>Conclusion</w:t>
+      </w:r>
+    </w:p>
+    <w:p>
+      <w:r>
+        <w:t xml:space="preserve">Some group members were really struggling with being on time. Especially the people living close by. Those people knew that of themselves and improved in the end but it took quite some weeks. </w:t>
+      </w:r>
     </w:p>
     <w:sectPr>
       <w:pgSz w:w="11906" w:h="16838"/>

</xml_diff>